<commit_message>
subiendo por segunda vez
</commit_message>
<xml_diff>
--- a/Notas.docx
+++ b/Notas.docx
@@ -1748,7 +1748,6 @@
         <w:t xml:space="preserve"> ni </w:t>
       </w:r>
       <w:proofErr w:type="spellStart"/>
-      <w:proofErr w:type="gramStart"/>
       <w:r>
         <w:rPr>
           <w:rFonts w:ascii="Arial" w:hAnsi="Arial" w:cs="Arial"/>
@@ -1777,19 +1776,7 @@
           <w:szCs w:val="20"/>
           <w:highlight w:val="yellow"/>
         </w:rPr>
-        <w:t>Set</w:t>
-      </w:r>
-      <w:proofErr w:type="gramEnd"/>
-      <w:r>
-        <w:rPr>
-          <w:rFonts w:ascii="Arial" w:hAnsi="Arial" w:cs="Arial"/>
-          <w:b/>
-          <w:bCs/>
-          <w:sz w:val="20"/>
-          <w:szCs w:val="20"/>
-          <w:highlight w:val="yellow"/>
-        </w:rPr>
-        <w:t>-</w:t>
+        <w:t>Set-</w:t>
       </w:r>
       <w:proofErr w:type="spellStart"/>
       <w:r>
@@ -2000,7 +1987,6 @@
         <w:t>System.Net.ServicePointManager</w:t>
       </w:r>
       <w:proofErr w:type="spellEnd"/>
-      <w:proofErr w:type="gramStart"/>
       <w:r>
         <w:rPr>
           <w:rFonts w:ascii="Arial" w:hAnsi="Arial" w:cs="Arial"/>
@@ -2012,7 +1998,6 @@
         <w:t>]::</w:t>
       </w:r>
       <w:proofErr w:type="spellStart"/>
-      <w:proofErr w:type="gramEnd"/>
       <w:r>
         <w:rPr>
           <w:rFonts w:ascii="Arial" w:hAnsi="Arial" w:cs="Arial"/>
@@ -2376,7 +2361,6 @@
         <w:t xml:space="preserve"> -y </w:t>
       </w:r>
       <w:proofErr w:type="spellStart"/>
-      <w:proofErr w:type="gramStart"/>
       <w:r>
         <w:rPr>
           <w:rFonts w:ascii="Arial" w:hAnsi="Arial" w:cs="Arial"/>
@@ -2387,7 +2371,6 @@
         <w:t>nodejs.install</w:t>
       </w:r>
       <w:proofErr w:type="spellEnd"/>
-      <w:proofErr w:type="gramEnd"/>
       <w:r>
         <w:rPr>
           <w:rFonts w:ascii="Arial" w:hAnsi="Arial" w:cs="Arial"/>
@@ -2719,21 +2702,7 @@
         <w:rPr>
           <w:rFonts w:ascii="Arial" w:hAnsi="Arial" w:cs="Arial"/>
         </w:rPr>
-        <w:t xml:space="preserve">rear </w:t>
-      </w:r>
-      <w:proofErr w:type="gramStart"/>
-      <w:r>
-        <w:rPr>
-          <w:rFonts w:ascii="Arial" w:hAnsi="Arial" w:cs="Arial"/>
-        </w:rPr>
-        <w:t>un cuenta</w:t>
-      </w:r>
-      <w:proofErr w:type="gramEnd"/>
-      <w:r>
-        <w:rPr>
-          <w:rFonts w:ascii="Arial" w:hAnsi="Arial" w:cs="Arial"/>
-        </w:rPr>
-        <w:t xml:space="preserve"> Oracle</w:t>
+        <w:t>rear un cuenta Oracle</w:t>
       </w:r>
     </w:p>
     <w:p>
@@ -4305,12 +4274,10 @@
         <w:t xml:space="preserve">copiar la ruta </w:t>
       </w:r>
       <w:proofErr w:type="spellStart"/>
-      <w:proofErr w:type="gramStart"/>
       <w:r>
         <w:t>jdk</w:t>
       </w:r>
       <w:proofErr w:type="spellEnd"/>
-      <w:proofErr w:type="gramEnd"/>
       <w:r>
         <w:t xml:space="preserve"> pero con la carpeta </w:t>
       </w:r>
@@ -4435,15 +4402,7 @@
         <w:t>C:\Users\User\AppData\Local\Android\Sdk\tools</w:t>
       </w:r>
       <w:r>
-        <w:t xml:space="preserve"> </w:t>
-      </w:r>
-      <w:proofErr w:type="gramStart"/>
-      <w:r>
-        <w:t>y  con</w:t>
-      </w:r>
-      <w:proofErr w:type="gramEnd"/>
-      <w:r>
-        <w:t xml:space="preserve"> la </w:t>
+        <w:t xml:space="preserve"> y  con la </w:t>
       </w:r>
       <w:proofErr w:type="spellStart"/>
       <w:r>
@@ -4695,7 +4654,6 @@
         <w:t xml:space="preserve">Y luego ejecutas </w:t>
       </w:r>
       <w:proofErr w:type="spellStart"/>
-      <w:proofErr w:type="gramStart"/>
       <w:r>
         <w:rPr>
           <w:rFonts w:cstheme="minorHAnsi"/>
@@ -4711,7 +4669,6 @@
         </w:rPr>
         <w:t xml:space="preserve"> .</w:t>
       </w:r>
-      <w:proofErr w:type="gramEnd"/>
     </w:p>
     <w:p>
       <w:pPr>
@@ -5489,33 +5446,6 @@
       </w:r>
     </w:p>
     <w:p/>
-    <w:p/>
-    <w:p>
-      <w:r>
-        <w:t xml:space="preserve">" </w:t>
-      </w:r>
-      <w:proofErr w:type="spellStart"/>
-      <w:r>
-        <w:t>ctrl</w:t>
-      </w:r>
-      <w:proofErr w:type="spellEnd"/>
-      <w:r>
-        <w:t xml:space="preserve"> + m "</w:t>
-      </w:r>
-      <w:r>
-        <w:t xml:space="preserve"> para </w:t>
-      </w:r>
-      <w:proofErr w:type="spellStart"/>
-      <w:r>
-        <w:t>debug</w:t>
-      </w:r>
-      <w:proofErr w:type="spellEnd"/>
-    </w:p>
-    <w:p/>
-    <w:p/>
-    <w:p/>
-    <w:p/>
-    <w:p/>
     <w:p>
       <w:pPr>
         <w:rPr>
@@ -5525,7 +5455,6 @@
           <w:szCs w:val="40"/>
         </w:rPr>
       </w:pPr>
-      <w:proofErr w:type="spellStart"/>
       <w:r>
         <w:rPr>
           <w:b/>
@@ -5533,10 +5462,8 @@
           <w:sz w:val="40"/>
           <w:szCs w:val="40"/>
         </w:rPr>
-        <w:lastRenderedPageBreak/>
-        <w:t>Disenando</w:t>
-      </w:r>
-      <w:proofErr w:type="spellEnd"/>
+        <w:t xml:space="preserve">Para </w:t>
+      </w:r>
       <w:r>
         <w:rPr>
           <w:b/>
@@ -5544,1479 +5471,233 @@
           <w:sz w:val="40"/>
           <w:szCs w:val="40"/>
         </w:rPr>
-        <w:t xml:space="preserve"> la Lista</w:t>
-      </w:r>
-    </w:p>
-    <w:p>
-      <w:r>
-        <w:t>Dando estilo e imagen a la lista</w:t>
+        <w:t>depurar</w:t>
+      </w:r>
+    </w:p>
+    <w:p>
+      <w:r>
+        <w:t xml:space="preserve">Estando en la pantalla del </w:t>
+      </w:r>
+      <w:proofErr w:type="spellStart"/>
+      <w:r>
+        <w:t>enmulador</w:t>
+      </w:r>
+      <w:proofErr w:type="spellEnd"/>
+      <w:r>
+        <w:t xml:space="preserve"> presionar</w:t>
+      </w:r>
+      <w:r>
+        <w:t xml:space="preserve"> </w:t>
+      </w:r>
+      <w:r>
+        <w:t xml:space="preserve">" </w:t>
+      </w:r>
+      <w:proofErr w:type="spellStart"/>
+      <w:r>
+        <w:t>ctrl</w:t>
+      </w:r>
+      <w:proofErr w:type="spellEnd"/>
+      <w:r>
+        <w:t xml:space="preserve"> + m "</w:t>
+      </w:r>
+      <w:r>
+        <w:t xml:space="preserve"> </w:t>
       </w:r>
     </w:p>
     <w:p/>
     <w:p>
-      <w:pPr>
-        <w:rPr>
-          <w:lang w:val="en-US"/>
-        </w:rPr>
-      </w:pPr>
-      <w:r>
-        <w:rPr>
-          <w:lang w:val="en-US"/>
-        </w:rPr>
-        <w:t>import React from 'react';</w:t>
-      </w:r>
-    </w:p>
-    <w:p>
-      <w:pPr>
-        <w:rPr>
-          <w:lang w:val="en-US"/>
-        </w:rPr>
-      </w:pPr>
-      <w:r>
-        <w:rPr>
-          <w:lang w:val="en-US"/>
-        </w:rPr>
-        <w:t>import {</w:t>
-      </w:r>
-      <w:proofErr w:type="spellStart"/>
-      <w:proofErr w:type="gramStart"/>
-      <w:r>
-        <w:rPr>
-          <w:lang w:val="en-US"/>
-        </w:rPr>
-        <w:t>View,Text</w:t>
-      </w:r>
-      <w:proofErr w:type="gramEnd"/>
-      <w:r>
-        <w:rPr>
-          <w:lang w:val="en-US"/>
-        </w:rPr>
-        <w:t>,Image,</w:t>
-      </w:r>
-      <w:r>
-        <w:rPr>
-          <w:highlight w:val="yellow"/>
-          <w:lang w:val="en-US"/>
-        </w:rPr>
-        <w:t>StyleSheet</w:t>
-      </w:r>
-      <w:proofErr w:type="spellEnd"/>
-      <w:r>
-        <w:rPr>
-          <w:lang w:val="en-US"/>
-        </w:rPr>
-        <w:t>} from 'react-native';</w:t>
-      </w:r>
-    </w:p>
-    <w:p>
-      <w:pPr>
-        <w:rPr>
-          <w:lang w:val="en-US"/>
-        </w:rPr>
-      </w:pPr>
-      <w:r>
-        <w:rPr>
-          <w:highlight w:val="yellow"/>
-          <w:lang w:val="en-US"/>
-        </w:rPr>
-        <w:t xml:space="preserve">import Colors from </w:t>
-      </w:r>
-      <w:proofErr w:type="gramStart"/>
-      <w:r>
-        <w:rPr>
-          <w:highlight w:val="yellow"/>
-          <w:lang w:val="en-US"/>
-        </w:rPr>
-        <w:t>'..</w:t>
-      </w:r>
-      <w:proofErr w:type="gramEnd"/>
-      <w:r>
-        <w:rPr>
-          <w:highlight w:val="yellow"/>
-          <w:lang w:val="en-US"/>
-        </w:rPr>
-        <w:t>/../res/colors';</w:t>
-      </w:r>
-    </w:p>
-    <w:p>
-      <w:pPr>
-        <w:rPr>
-          <w:lang w:val="en-US"/>
-        </w:rPr>
-      </w:pPr>
-    </w:p>
-    <w:p>
-      <w:pPr>
-        <w:rPr>
-          <w:lang w:val="en-US"/>
-        </w:rPr>
-      </w:pPr>
-      <w:r>
-        <w:rPr>
-          <w:lang w:val="en-US"/>
-        </w:rPr>
-        <w:t xml:space="preserve">const </w:t>
-      </w:r>
-      <w:proofErr w:type="spellStart"/>
-      <w:r>
-        <w:rPr>
-          <w:lang w:val="en-US"/>
-        </w:rPr>
-        <w:t>CoinsItem</w:t>
-      </w:r>
-      <w:proofErr w:type="spellEnd"/>
-      <w:r>
-        <w:rPr>
-          <w:lang w:val="en-US"/>
-        </w:rPr>
-        <w:t xml:space="preserve"> = </w:t>
-      </w:r>
-      <w:proofErr w:type="gramStart"/>
-      <w:r>
-        <w:rPr>
-          <w:lang w:val="en-US"/>
-        </w:rPr>
-        <w:t>({ item</w:t>
-      </w:r>
-      <w:proofErr w:type="gramEnd"/>
-      <w:r>
-        <w:rPr>
-          <w:lang w:val="en-US"/>
-        </w:rPr>
-        <w:t xml:space="preserve"> }) =&gt; {</w:t>
-      </w:r>
-    </w:p>
-    <w:p>
-      <w:pPr>
-        <w:rPr>
-          <w:lang w:val="en-US"/>
-        </w:rPr>
-      </w:pPr>
-    </w:p>
-    <w:p>
-      <w:pPr>
-        <w:rPr>
-          <w:lang w:val="en-US"/>
-        </w:rPr>
-      </w:pPr>
-      <w:r>
-        <w:rPr>
-          <w:lang w:val="en-US"/>
-        </w:rPr>
-        <w:t xml:space="preserve">   </w:t>
-      </w:r>
-      <w:proofErr w:type="spellStart"/>
-      <w:r>
-        <w:rPr>
-          <w:lang w:val="en-US"/>
-        </w:rPr>
-        <w:t>getImgArrow</w:t>
-      </w:r>
-      <w:proofErr w:type="spellEnd"/>
-      <w:r>
-        <w:rPr>
-          <w:lang w:val="en-US"/>
-        </w:rPr>
-        <w:t xml:space="preserve"> = () =</w:t>
-      </w:r>
-      <w:proofErr w:type="gramStart"/>
-      <w:r>
-        <w:rPr>
-          <w:lang w:val="en-US"/>
-        </w:rPr>
-        <w:t>&gt;{</w:t>
-      </w:r>
-      <w:proofErr w:type="gramEnd"/>
-    </w:p>
-    <w:p>
-      <w:pPr>
-        <w:rPr>
-          <w:lang w:val="en-US"/>
-        </w:rPr>
-      </w:pPr>
-      <w:r>
-        <w:rPr>
-          <w:lang w:val="en-US"/>
-        </w:rPr>
-        <w:t xml:space="preserve">       </w:t>
-      </w:r>
-      <w:proofErr w:type="gramStart"/>
-      <w:r>
-        <w:rPr>
-          <w:lang w:val="en-US"/>
-        </w:rPr>
-        <w:t>if(</w:t>
-      </w:r>
-      <w:proofErr w:type="gramEnd"/>
-      <w:r>
-        <w:rPr>
-          <w:lang w:val="en-US"/>
-        </w:rPr>
-        <w:t>item.percent_change_1h &gt; 0){</w:t>
-      </w:r>
-    </w:p>
-    <w:p>
-      <w:pPr>
-        <w:rPr>
-          <w:lang w:val="en-US"/>
-        </w:rPr>
-      </w:pPr>
-    </w:p>
-    <w:p>
-      <w:pPr>
-        <w:rPr>
-          <w:lang w:val="en-US"/>
-        </w:rPr>
-      </w:pPr>
-      <w:r>
-        <w:rPr>
-          <w:lang w:val="en-US"/>
-        </w:rPr>
-        <w:t xml:space="preserve">        </w:t>
-      </w:r>
-      <w:r>
-        <w:rPr>
-          <w:highlight w:val="yellow"/>
-          <w:lang w:val="en-US"/>
-        </w:rPr>
-        <w:t>return require("../../assets/arrow_down.png");</w:t>
-      </w:r>
-      <w:r>
-        <w:rPr>
-          <w:lang w:val="en-US"/>
-        </w:rPr>
-        <w:t xml:space="preserve"> </w:t>
-      </w:r>
-    </w:p>
-    <w:p>
-      <w:pPr>
-        <w:rPr>
-          <w:lang w:val="en-US"/>
-        </w:rPr>
-      </w:pPr>
-    </w:p>
-    <w:p>
-      <w:pPr>
-        <w:rPr>
-          <w:lang w:val="en-US"/>
-        </w:rPr>
-      </w:pPr>
-      <w:r>
-        <w:rPr>
-          <w:lang w:val="en-US"/>
-        </w:rPr>
-        <w:t xml:space="preserve">       </w:t>
-      </w:r>
-      <w:proofErr w:type="gramStart"/>
-      <w:r>
-        <w:rPr>
-          <w:lang w:val="en-US"/>
-        </w:rPr>
-        <w:t>}else</w:t>
-      </w:r>
-      <w:proofErr w:type="gramEnd"/>
-      <w:r>
-        <w:rPr>
-          <w:lang w:val="en-US"/>
-        </w:rPr>
-        <w:t>{</w:t>
-      </w:r>
-    </w:p>
-    <w:p>
-      <w:pPr>
-        <w:rPr>
-          <w:lang w:val="en-US"/>
-        </w:rPr>
-      </w:pPr>
-    </w:p>
-    <w:p>
-      <w:pPr>
-        <w:rPr>
-          <w:lang w:val="en-US"/>
-        </w:rPr>
-      </w:pPr>
-      <w:r>
-        <w:rPr>
-          <w:lang w:val="en-US"/>
-        </w:rPr>
-        <w:t xml:space="preserve">        </w:t>
-      </w:r>
-      <w:r>
-        <w:rPr>
-          <w:highlight w:val="yellow"/>
-          <w:lang w:val="en-US"/>
-        </w:rPr>
-        <w:t>return require("../../assets/arrow_up.png");</w:t>
-      </w:r>
-    </w:p>
-    <w:p>
-      <w:pPr>
-        <w:rPr>
-          <w:lang w:val="en-US"/>
-        </w:rPr>
-      </w:pPr>
-    </w:p>
-    <w:p>
-      <w:pPr>
-        <w:rPr>
-          <w:lang w:val="en-US"/>
-        </w:rPr>
-      </w:pPr>
-      <w:r>
-        <w:rPr>
-          <w:lang w:val="en-US"/>
-        </w:rPr>
-        <w:t xml:space="preserve">       }</w:t>
-      </w:r>
-    </w:p>
-    <w:p>
-      <w:pPr>
-        <w:rPr>
-          <w:lang w:val="en-US"/>
-        </w:rPr>
-      </w:pPr>
-      <w:r>
-        <w:rPr>
-          <w:lang w:val="en-US"/>
-        </w:rPr>
-        <w:t xml:space="preserve">   }</w:t>
-      </w:r>
-    </w:p>
-    <w:p>
-      <w:pPr>
-        <w:rPr>
-          <w:lang w:val="en-US"/>
-        </w:rPr>
-      </w:pPr>
-    </w:p>
-    <w:p>
-      <w:pPr>
-        <w:rPr>
-          <w:lang w:val="en-US"/>
-        </w:rPr>
-      </w:pPr>
-    </w:p>
-    <w:p>
-      <w:pPr>
-        <w:rPr>
-          <w:lang w:val="en-US"/>
-        </w:rPr>
-      </w:pPr>
-      <w:r>
-        <w:rPr>
-          <w:lang w:val="en-US"/>
-        </w:rPr>
-        <w:t xml:space="preserve">    return (</w:t>
-      </w:r>
-    </w:p>
-    <w:p>
-      <w:pPr>
-        <w:rPr>
-          <w:lang w:val="en-US"/>
-        </w:rPr>
-      </w:pPr>
-      <w:r>
-        <w:rPr>
-          <w:lang w:val="en-US"/>
-        </w:rPr>
-        <w:t xml:space="preserve">        &lt;View </w:t>
-      </w:r>
-      <w:r>
-        <w:rPr>
-          <w:highlight w:val="yellow"/>
-          <w:lang w:val="en-US"/>
-        </w:rPr>
-        <w:t>style={styles.container}</w:t>
-      </w:r>
-      <w:r>
-        <w:rPr>
-          <w:lang w:val="en-US"/>
-        </w:rPr>
-        <w:t xml:space="preserve"> &gt;</w:t>
-      </w:r>
-    </w:p>
-    <w:p>
-      <w:pPr>
-        <w:rPr>
-          <w:lang w:val="en-US"/>
-        </w:rPr>
-      </w:pPr>
-      <w:r>
-        <w:rPr>
-          <w:lang w:val="en-US"/>
-        </w:rPr>
-        <w:t xml:space="preserve">            &lt;View style={styles.row}&gt;</w:t>
-      </w:r>
-    </w:p>
-    <w:p>
-      <w:pPr>
-        <w:rPr>
-          <w:lang w:val="en-US"/>
-        </w:rPr>
-      </w:pPr>
-      <w:r>
-        <w:rPr>
-          <w:lang w:val="en-US"/>
-        </w:rPr>
-        <w:t xml:space="preserve">             &lt;Text style={</w:t>
-      </w:r>
-      <w:proofErr w:type="gramStart"/>
-      <w:r>
-        <w:rPr>
-          <w:lang w:val="en-US"/>
-        </w:rPr>
-        <w:t>styles.symbolText</w:t>
-      </w:r>
-      <w:proofErr w:type="gramEnd"/>
-      <w:r>
-        <w:rPr>
-          <w:lang w:val="en-US"/>
-        </w:rPr>
-        <w:t xml:space="preserve">}&gt;{item.name}&lt;/Text&gt;  </w:t>
-      </w:r>
-    </w:p>
-    <w:p>
-      <w:pPr>
-        <w:rPr>
-          <w:lang w:val="en-US"/>
-        </w:rPr>
-      </w:pPr>
-      <w:r>
-        <w:rPr>
-          <w:lang w:val="en-US"/>
-        </w:rPr>
-        <w:t xml:space="preserve">             &lt;Text style={</w:t>
-      </w:r>
-      <w:proofErr w:type="gramStart"/>
-      <w:r>
-        <w:rPr>
-          <w:lang w:val="en-US"/>
-        </w:rPr>
-        <w:t>styles.nameText</w:t>
-      </w:r>
-      <w:proofErr w:type="gramEnd"/>
-      <w:r>
-        <w:rPr>
-          <w:lang w:val="en-US"/>
-        </w:rPr>
-        <w:t xml:space="preserve">}&gt;{item.symbol}&lt;/Text&gt;    </w:t>
-      </w:r>
-    </w:p>
-    <w:p>
-      <w:pPr>
-        <w:rPr>
-          <w:lang w:val="en-US"/>
-        </w:rPr>
-      </w:pPr>
-      <w:r>
-        <w:rPr>
-          <w:lang w:val="en-US"/>
-        </w:rPr>
-        <w:t xml:space="preserve">             &lt;Text style={</w:t>
-      </w:r>
-      <w:proofErr w:type="gramStart"/>
-      <w:r>
-        <w:rPr>
-          <w:lang w:val="en-US"/>
-        </w:rPr>
-        <w:t>styles.priceText</w:t>
-      </w:r>
-      <w:proofErr w:type="gramEnd"/>
-      <w:r>
-        <w:rPr>
-          <w:lang w:val="en-US"/>
-        </w:rPr>
-        <w:t xml:space="preserve">} &gt;{`$${item.price_usd}`}&lt;/Text&gt;  </w:t>
-      </w:r>
-    </w:p>
-    <w:p>
-      <w:pPr>
-        <w:rPr>
-          <w:lang w:val="en-US"/>
-        </w:rPr>
-      </w:pPr>
-      <w:r>
-        <w:rPr>
-          <w:lang w:val="en-US"/>
-        </w:rPr>
-        <w:t xml:space="preserve">            &lt;/View&gt;</w:t>
-      </w:r>
-    </w:p>
-    <w:p>
-      <w:pPr>
-        <w:rPr>
-          <w:lang w:val="en-US"/>
-        </w:rPr>
-      </w:pPr>
-    </w:p>
-    <w:p>
-      <w:pPr>
-        <w:rPr>
-          <w:lang w:val="en-US"/>
-        </w:rPr>
-      </w:pPr>
-      <w:r>
-        <w:rPr>
-          <w:lang w:val="en-US"/>
-        </w:rPr>
-        <w:t xml:space="preserve">            &lt;View style={styles.row} &gt;</w:t>
-      </w:r>
-    </w:p>
-    <w:p>
-      <w:pPr>
-        <w:rPr>
-          <w:lang w:val="en-US"/>
-        </w:rPr>
-      </w:pPr>
-      <w:r>
-        <w:rPr>
-          <w:lang w:val="en-US"/>
+      <w:r>
+        <w:rPr>
+          <w:noProof/>
         </w:rPr>
         <w:lastRenderedPageBreak/>
-        <w:t xml:space="preserve">             &lt;Text style={</w:t>
-      </w:r>
-      <w:proofErr w:type="gramStart"/>
-      <w:r>
-        <w:rPr>
-          <w:lang w:val="en-US"/>
-        </w:rPr>
-        <w:t>styles.percentText</w:t>
-      </w:r>
-      <w:proofErr w:type="gramEnd"/>
-      <w:r>
-        <w:rPr>
-          <w:lang w:val="en-US"/>
-        </w:rPr>
-        <w:t>}&gt;{item.percent_change_1h}&lt;/Text&gt;</w:t>
-      </w:r>
-    </w:p>
-    <w:p>
-      <w:pPr>
-        <w:rPr>
-          <w:lang w:val="en-US"/>
-        </w:rPr>
-      </w:pPr>
-      <w:r>
-        <w:rPr>
-          <w:lang w:val="en-US"/>
-        </w:rPr>
-        <w:t xml:space="preserve">             &lt;Image</w:t>
-      </w:r>
-    </w:p>
-    <w:p>
-      <w:pPr>
-        <w:rPr>
-          <w:lang w:val="en-US"/>
-        </w:rPr>
-      </w:pPr>
-      <w:r>
-        <w:rPr>
-          <w:lang w:val="en-US"/>
-        </w:rPr>
-        <w:t xml:space="preserve">                style={</w:t>
-      </w:r>
-      <w:proofErr w:type="gramStart"/>
-      <w:r>
-        <w:rPr>
-          <w:lang w:val="en-US"/>
-        </w:rPr>
-        <w:t>styles.imgIcon</w:t>
-      </w:r>
-      <w:proofErr w:type="gramEnd"/>
-      <w:r>
-        <w:rPr>
-          <w:lang w:val="en-US"/>
-        </w:rPr>
-        <w:t>}</w:t>
-      </w:r>
-    </w:p>
-    <w:p>
-      <w:pPr>
-        <w:rPr>
-          <w:lang w:val="en-US"/>
-        </w:rPr>
-      </w:pPr>
-      <w:r>
-        <w:rPr>
-          <w:lang w:val="en-US"/>
-        </w:rPr>
-        <w:t xml:space="preserve">                </w:t>
-      </w:r>
-      <w:r>
-        <w:rPr>
-          <w:highlight w:val="yellow"/>
-          <w:lang w:val="en-US"/>
-        </w:rPr>
-        <w:t>source={</w:t>
-      </w:r>
-      <w:proofErr w:type="gramStart"/>
-      <w:r>
-        <w:rPr>
-          <w:highlight w:val="yellow"/>
-          <w:lang w:val="en-US"/>
-        </w:rPr>
-        <w:t>this.getImgArrow</w:t>
-      </w:r>
-      <w:proofErr w:type="gramEnd"/>
-      <w:r>
-        <w:rPr>
-          <w:highlight w:val="yellow"/>
-          <w:lang w:val="en-US"/>
-        </w:rPr>
-        <w:t>()}</w:t>
-      </w:r>
-    </w:p>
-    <w:p>
-      <w:pPr>
-        <w:rPr>
-          <w:lang w:val="en-US"/>
-        </w:rPr>
-      </w:pPr>
-      <w:r>
-        <w:rPr>
-          <w:lang w:val="en-US"/>
-        </w:rPr>
-        <w:t xml:space="preserve">             /&gt;</w:t>
-      </w:r>
-    </w:p>
-    <w:p>
-      <w:pPr>
-        <w:rPr>
-          <w:lang w:val="en-US"/>
-        </w:rPr>
-      </w:pPr>
-      <w:r>
-        <w:rPr>
-          <w:lang w:val="en-US"/>
-        </w:rPr>
-        <w:t xml:space="preserve">            &lt;/View&gt;</w:t>
-      </w:r>
-    </w:p>
-    <w:p>
-      <w:pPr>
-        <w:rPr>
-          <w:lang w:val="en-US"/>
-        </w:rPr>
-      </w:pPr>
-    </w:p>
-    <w:p>
-      <w:pPr>
-        <w:rPr>
-          <w:lang w:val="en-US"/>
-        </w:rPr>
-      </w:pPr>
-      <w:r>
-        <w:rPr>
-          <w:lang w:val="en-US"/>
-        </w:rPr>
-        <w:t xml:space="preserve">        &lt;/View&gt;</w:t>
-      </w:r>
-    </w:p>
-    <w:p>
-      <w:pPr>
-        <w:rPr>
-          <w:lang w:val="en-US"/>
-        </w:rPr>
-      </w:pPr>
-      <w:r>
-        <w:rPr>
-          <w:lang w:val="en-US"/>
-        </w:rPr>
-        <w:t xml:space="preserve">    );</w:t>
-      </w:r>
-    </w:p>
-    <w:p>
-      <w:pPr>
-        <w:rPr>
-          <w:lang w:val="en-US"/>
-        </w:rPr>
-      </w:pPr>
-      <w:r>
-        <w:rPr>
-          <w:lang w:val="en-US"/>
-        </w:rPr>
-        <w:t>}</w:t>
-      </w:r>
-    </w:p>
-    <w:p>
-      <w:pPr>
-        <w:rPr>
-          <w:lang w:val="en-US"/>
-        </w:rPr>
-      </w:pPr>
-    </w:p>
-    <w:p>
-      <w:pPr>
-        <w:rPr>
-          <w:highlight w:val="yellow"/>
-          <w:lang w:val="en-US"/>
-        </w:rPr>
-      </w:pPr>
-      <w:r>
-        <w:rPr>
-          <w:highlight w:val="yellow"/>
-          <w:lang w:val="en-US"/>
-        </w:rPr>
-        <w:t>const styles = StyleSheet.create({</w:t>
-      </w:r>
-    </w:p>
-    <w:p>
-      <w:pPr>
-        <w:rPr>
-          <w:highlight w:val="yellow"/>
-          <w:lang w:val="en-US"/>
-        </w:rPr>
-      </w:pPr>
-      <w:r>
-        <w:rPr>
-          <w:highlight w:val="yellow"/>
-          <w:lang w:val="en-US"/>
-        </w:rPr>
-        <w:t xml:space="preserve">   </w:t>
-      </w:r>
-      <w:proofErr w:type="gramStart"/>
-      <w:r>
-        <w:rPr>
-          <w:highlight w:val="yellow"/>
-          <w:lang w:val="en-US"/>
-        </w:rPr>
-        <w:t>container:{</w:t>
-      </w:r>
-      <w:proofErr w:type="gramEnd"/>
-    </w:p>
-    <w:p>
-      <w:pPr>
-        <w:rPr>
-          <w:highlight w:val="yellow"/>
-          <w:lang w:val="en-US"/>
-        </w:rPr>
-      </w:pPr>
-      <w:r>
-        <w:rPr>
-          <w:highlight w:val="yellow"/>
-          <w:lang w:val="en-US"/>
-        </w:rPr>
-        <w:t xml:space="preserve">       flexDirection:"row",</w:t>
-      </w:r>
-    </w:p>
-    <w:p>
-      <w:pPr>
-        <w:rPr>
-          <w:highlight w:val="yellow"/>
-          <w:lang w:val="en-US"/>
-        </w:rPr>
-      </w:pPr>
-      <w:r>
-        <w:rPr>
-          <w:highlight w:val="yellow"/>
-          <w:lang w:val="en-US"/>
-        </w:rPr>
-        <w:t xml:space="preserve">       justifyContent:"space-between",</w:t>
-      </w:r>
-    </w:p>
-    <w:p>
-      <w:pPr>
-        <w:rPr>
-          <w:highlight w:val="yellow"/>
-          <w:lang w:val="en-US"/>
-        </w:rPr>
-      </w:pPr>
-      <w:r>
-        <w:rPr>
-          <w:highlight w:val="yellow"/>
-          <w:lang w:val="en-US"/>
-        </w:rPr>
-        <w:t xml:space="preserve">       padding: 16,</w:t>
-      </w:r>
-    </w:p>
-    <w:p>
-      <w:pPr>
-        <w:rPr>
-          <w:highlight w:val="yellow"/>
-          <w:lang w:val="en-US"/>
-        </w:rPr>
-      </w:pPr>
-      <w:r>
-        <w:rPr>
-          <w:highlight w:val="yellow"/>
-          <w:lang w:val="en-US"/>
-        </w:rPr>
-        <w:t xml:space="preserve">       </w:t>
-      </w:r>
-      <w:proofErr w:type="gramStart"/>
-      <w:r>
-        <w:rPr>
-          <w:highlight w:val="yellow"/>
-          <w:lang w:val="en-US"/>
-        </w:rPr>
-        <w:t>borderBottomColor:Colors.zircon</w:t>
-      </w:r>
-      <w:proofErr w:type="gramEnd"/>
-      <w:r>
-        <w:rPr>
-          <w:highlight w:val="yellow"/>
-          <w:lang w:val="en-US"/>
-        </w:rPr>
-        <w:t>,</w:t>
-      </w:r>
-    </w:p>
-    <w:p>
-      <w:pPr>
-        <w:rPr>
-          <w:highlight w:val="yellow"/>
-          <w:lang w:val="en-US"/>
-        </w:rPr>
-      </w:pPr>
-      <w:r>
-        <w:rPr>
-          <w:highlight w:val="yellow"/>
-          <w:lang w:val="en-US"/>
-        </w:rPr>
-        <w:t xml:space="preserve">       borderBottomWidth:1,</w:t>
-      </w:r>
-    </w:p>
-    <w:p>
-      <w:pPr>
-        <w:rPr>
-          <w:highlight w:val="yellow"/>
-          <w:lang w:val="en-US"/>
-        </w:rPr>
-      </w:pPr>
-      <w:r>
-        <w:rPr>
-          <w:highlight w:val="yellow"/>
-          <w:lang w:val="en-US"/>
-        </w:rPr>
-        <w:t xml:space="preserve">   </w:t>
-      </w:r>
-    </w:p>
-    <w:p>
-      <w:pPr>
-        <w:rPr>
-          <w:highlight w:val="yellow"/>
-          <w:lang w:val="en-US"/>
-        </w:rPr>
-      </w:pPr>
-      <w:r>
-        <w:rPr>
-          <w:highlight w:val="yellow"/>
-          <w:lang w:val="en-US"/>
-        </w:rPr>
-        <w:t xml:space="preserve">   },</w:t>
-      </w:r>
-    </w:p>
-    <w:p>
-      <w:pPr>
-        <w:rPr>
-          <w:highlight w:val="yellow"/>
-          <w:lang w:val="en-US"/>
-        </w:rPr>
-      </w:pPr>
-      <w:r>
-        <w:rPr>
-          <w:highlight w:val="yellow"/>
-          <w:lang w:val="en-US"/>
-        </w:rPr>
-        <w:t xml:space="preserve">   </w:t>
-      </w:r>
-      <w:proofErr w:type="gramStart"/>
-      <w:r>
-        <w:rPr>
-          <w:highlight w:val="yellow"/>
-          <w:lang w:val="en-US"/>
-        </w:rPr>
-        <w:t>row:{</w:t>
-      </w:r>
-      <w:proofErr w:type="gramEnd"/>
-    </w:p>
-    <w:p>
-      <w:pPr>
-        <w:rPr>
-          <w:highlight w:val="yellow"/>
-          <w:lang w:val="en-US"/>
-        </w:rPr>
-      </w:pPr>
-      <w:r>
-        <w:rPr>
-          <w:highlight w:val="yellow"/>
-          <w:lang w:val="en-US"/>
-        </w:rPr>
-        <w:t xml:space="preserve">       flexDirection:"row"</w:t>
-      </w:r>
-    </w:p>
-    <w:p>
-      <w:pPr>
-        <w:rPr>
-          <w:highlight w:val="yellow"/>
-          <w:lang w:val="en-US"/>
-        </w:rPr>
-      </w:pPr>
-      <w:r>
-        <w:rPr>
-          <w:highlight w:val="yellow"/>
-          <w:lang w:val="en-US"/>
-        </w:rPr>
-        <w:t xml:space="preserve">   },</w:t>
-      </w:r>
-    </w:p>
-    <w:p>
-      <w:pPr>
-        <w:rPr>
-          <w:highlight w:val="yellow"/>
-          <w:lang w:val="en-US"/>
-        </w:rPr>
-      </w:pPr>
-      <w:r>
-        <w:rPr>
-          <w:highlight w:val="yellow"/>
-          <w:lang w:val="en-US"/>
-        </w:rPr>
-        <w:t xml:space="preserve">   </w:t>
-      </w:r>
-      <w:proofErr w:type="gramStart"/>
-      <w:r>
-        <w:rPr>
-          <w:highlight w:val="yellow"/>
-          <w:lang w:val="en-US"/>
-        </w:rPr>
-        <w:t>symbolText:{</w:t>
-      </w:r>
-      <w:proofErr w:type="gramEnd"/>
-    </w:p>
-    <w:p>
-      <w:pPr>
-        <w:rPr>
-          <w:highlight w:val="yellow"/>
-          <w:lang w:val="en-US"/>
-        </w:rPr>
-      </w:pPr>
-      <w:r>
-        <w:rPr>
-          <w:highlight w:val="yellow"/>
-          <w:lang w:val="en-US"/>
-        </w:rPr>
-        <w:t xml:space="preserve">     color:"#fff",</w:t>
-      </w:r>
-    </w:p>
-    <w:p>
-      <w:pPr>
-        <w:rPr>
-          <w:highlight w:val="yellow"/>
-          <w:lang w:val="en-US"/>
-        </w:rPr>
-      </w:pPr>
-      <w:r>
-        <w:rPr>
-          <w:highlight w:val="yellow"/>
-          <w:lang w:val="en-US"/>
-        </w:rPr>
-        <w:t xml:space="preserve">     fontWeight:"bold", </w:t>
-      </w:r>
-    </w:p>
-    <w:p>
-      <w:pPr>
-        <w:rPr>
-          <w:highlight w:val="yellow"/>
-          <w:lang w:val="en-US"/>
-        </w:rPr>
-      </w:pPr>
-      <w:r>
-        <w:rPr>
-          <w:highlight w:val="yellow"/>
-          <w:lang w:val="en-US"/>
-        </w:rPr>
-        <w:t xml:space="preserve">     fontSize:16,</w:t>
-      </w:r>
-    </w:p>
-    <w:p>
-      <w:pPr>
-        <w:rPr>
-          <w:highlight w:val="yellow"/>
-          <w:lang w:val="en-US"/>
-        </w:rPr>
-      </w:pPr>
-      <w:r>
-        <w:rPr>
-          <w:highlight w:val="yellow"/>
-          <w:lang w:val="en-US"/>
-        </w:rPr>
-        <w:t xml:space="preserve">     marginRight:12</w:t>
-      </w:r>
-    </w:p>
-    <w:p>
-      <w:pPr>
-        <w:rPr>
-          <w:highlight w:val="yellow"/>
-          <w:lang w:val="en-US"/>
-        </w:rPr>
-      </w:pPr>
-      <w:r>
-        <w:rPr>
-          <w:highlight w:val="yellow"/>
-          <w:lang w:val="en-US"/>
-        </w:rPr>
-        <w:t xml:space="preserve">   },</w:t>
-      </w:r>
-    </w:p>
-    <w:p>
-      <w:pPr>
-        <w:rPr>
-          <w:highlight w:val="yellow"/>
-          <w:lang w:val="en-US"/>
-        </w:rPr>
-      </w:pPr>
-      <w:r>
-        <w:rPr>
-          <w:highlight w:val="yellow"/>
-          <w:lang w:val="en-US"/>
-        </w:rPr>
-        <w:t xml:space="preserve">   </w:t>
-      </w:r>
-      <w:proofErr w:type="gramStart"/>
-      <w:r>
-        <w:rPr>
-          <w:highlight w:val="yellow"/>
-          <w:lang w:val="en-US"/>
-        </w:rPr>
-        <w:t>nameText:{</w:t>
-      </w:r>
-      <w:proofErr w:type="gramEnd"/>
-    </w:p>
-    <w:p>
-      <w:pPr>
-        <w:rPr>
-          <w:highlight w:val="yellow"/>
-          <w:lang w:val="en-US"/>
-        </w:rPr>
-      </w:pPr>
-      <w:r>
-        <w:rPr>
-          <w:highlight w:val="yellow"/>
-          <w:lang w:val="en-US"/>
-        </w:rPr>
-        <w:t xml:space="preserve">       color:"#fff",</w:t>
-      </w:r>
-    </w:p>
-    <w:p>
-      <w:pPr>
-        <w:rPr>
-          <w:highlight w:val="yellow"/>
-          <w:lang w:val="en-US"/>
-        </w:rPr>
-      </w:pPr>
-      <w:r>
-        <w:rPr>
-          <w:highlight w:val="yellow"/>
-          <w:lang w:val="en-US"/>
+        <w:drawing>
+          <wp:inline distT="0" distB="0" distL="0" distR="0" wp14:anchorId="1E1443DE" wp14:editId="278F3B1E">
+            <wp:extent cx="3876675" cy="4914900"/>
+            <wp:effectExtent l="0" t="0" r="9525" b="0"/>
+            <wp:docPr id="34" name="Imagen 34"/>
+            <wp:cNvGraphicFramePr>
+              <a:graphicFrameLocks xmlns:a="http://schemas.openxmlformats.org/drawingml/2006/main" noChangeAspect="1"/>
+            </wp:cNvGraphicFramePr>
+            <a:graphic xmlns:a="http://schemas.openxmlformats.org/drawingml/2006/main">
+              <a:graphicData uri="http://schemas.openxmlformats.org/drawingml/2006/picture">
+                <pic:pic xmlns:pic="http://schemas.openxmlformats.org/drawingml/2006/picture">
+                  <pic:nvPicPr>
+                    <pic:cNvPr id="0" name="Picture 2"/>
+                    <pic:cNvPicPr>
+                      <a:picLocks noChangeAspect="1" noChangeArrowheads="1"/>
+                    </pic:cNvPicPr>
+                  </pic:nvPicPr>
+                  <pic:blipFill>
+                    <a:blip r:embed="rId39">
+                      <a:extLst>
+                        <a:ext uri="{28A0092B-C50C-407E-A947-70E740481C1C}">
+                          <a14:useLocalDpi xmlns:a14="http://schemas.microsoft.com/office/drawing/2010/main" val="0"/>
+                        </a:ext>
+                      </a:extLst>
+                    </a:blip>
+                    <a:srcRect/>
+                    <a:stretch>
+                      <a:fillRect/>
+                    </a:stretch>
+                  </pic:blipFill>
+                  <pic:spPr bwMode="auto">
+                    <a:xfrm>
+                      <a:off x="0" y="0"/>
+                      <a:ext cx="3876675" cy="4914900"/>
+                    </a:xfrm>
+                    <a:prstGeom prst="rect">
+                      <a:avLst/>
+                    </a:prstGeom>
+                    <a:noFill/>
+                    <a:ln>
+                      <a:noFill/>
+                    </a:ln>
+                  </pic:spPr>
+                </pic:pic>
+              </a:graphicData>
+            </a:graphic>
+          </wp:inline>
+        </w:drawing>
+      </w:r>
+    </w:p>
+    <w:p/>
+    <w:p>
+      <w:r>
+        <w:t xml:space="preserve">Seleccionamos </w:t>
+      </w:r>
+      <w:proofErr w:type="spellStart"/>
+      <w:r>
+        <w:t>debug</w:t>
+      </w:r>
+      <w:proofErr w:type="spellEnd"/>
+      <w:r>
+        <w:t xml:space="preserve"> va aparecer esta pantalla</w:t>
+      </w:r>
+    </w:p>
+    <w:p>
+      <w:r>
+        <w:rPr>
+          <w:noProof/>
+        </w:rPr>
+        <w:drawing>
+          <wp:inline distT="0" distB="0" distL="0" distR="0" wp14:anchorId="34709D26" wp14:editId="7C157B51">
+            <wp:extent cx="5400040" cy="1809750"/>
+            <wp:effectExtent l="0" t="0" r="0" b="0"/>
+            <wp:docPr id="35" name="Imagen 35"/>
+            <wp:cNvGraphicFramePr>
+              <a:graphicFrameLocks xmlns:a="http://schemas.openxmlformats.org/drawingml/2006/main" noChangeAspect="1"/>
+            </wp:cNvGraphicFramePr>
+            <a:graphic xmlns:a="http://schemas.openxmlformats.org/drawingml/2006/main">
+              <a:graphicData uri="http://schemas.openxmlformats.org/drawingml/2006/picture">
+                <pic:pic xmlns:pic="http://schemas.openxmlformats.org/drawingml/2006/picture">
+                  <pic:nvPicPr>
+                    <pic:cNvPr id="0" name="Picture 3"/>
+                    <pic:cNvPicPr>
+                      <a:picLocks noChangeAspect="1" noChangeArrowheads="1"/>
+                    </pic:cNvPicPr>
+                  </pic:nvPicPr>
+                  <pic:blipFill>
+                    <a:blip r:embed="rId40">
+                      <a:extLst>
+                        <a:ext uri="{28A0092B-C50C-407E-A947-70E740481C1C}">
+                          <a14:useLocalDpi xmlns:a14="http://schemas.microsoft.com/office/drawing/2010/main" val="0"/>
+                        </a:ext>
+                      </a:extLst>
+                    </a:blip>
+                    <a:srcRect/>
+                    <a:stretch>
+                      <a:fillRect/>
+                    </a:stretch>
+                  </pic:blipFill>
+                  <pic:spPr bwMode="auto">
+                    <a:xfrm>
+                      <a:off x="0" y="0"/>
+                      <a:ext cx="5400040" cy="1809750"/>
+                    </a:xfrm>
+                    <a:prstGeom prst="rect">
+                      <a:avLst/>
+                    </a:prstGeom>
+                    <a:noFill/>
+                    <a:ln>
+                      <a:noFill/>
+                    </a:ln>
+                  </pic:spPr>
+                </pic:pic>
+              </a:graphicData>
+            </a:graphic>
+          </wp:inline>
+        </w:drawing>
+      </w:r>
+    </w:p>
+    <w:p>
+      <w:r>
+        <w:t>Po</w:t>
+      </w:r>
+      <w:r>
+        <w:t>d</w:t>
+      </w:r>
+      <w:r>
+        <w:t>emos inspeccionar ver lo q pasa en la consola del navegador</w:t>
+      </w:r>
+    </w:p>
+    <w:p>
+      <w:r>
+        <w:rPr>
+          <w:noProof/>
         </w:rPr>
         <w:lastRenderedPageBreak/>
-        <w:t xml:space="preserve">       fontSize:14,</w:t>
-      </w:r>
-    </w:p>
-    <w:p>
-      <w:pPr>
-        <w:rPr>
-          <w:highlight w:val="yellow"/>
-          <w:lang w:val="en-US"/>
-        </w:rPr>
-      </w:pPr>
-      <w:r>
-        <w:rPr>
-          <w:highlight w:val="yellow"/>
-          <w:lang w:val="en-US"/>
-        </w:rPr>
-        <w:t xml:space="preserve">       marginRight:12</w:t>
-      </w:r>
-    </w:p>
-    <w:p>
-      <w:pPr>
-        <w:rPr>
-          <w:highlight w:val="yellow"/>
-          <w:lang w:val="en-US"/>
-        </w:rPr>
-      </w:pPr>
-      <w:r>
-        <w:rPr>
-          <w:highlight w:val="yellow"/>
-          <w:lang w:val="en-US"/>
-        </w:rPr>
-        <w:t xml:space="preserve">   },</w:t>
-      </w:r>
-    </w:p>
-    <w:p>
-      <w:pPr>
-        <w:rPr>
-          <w:highlight w:val="yellow"/>
-          <w:lang w:val="en-US"/>
-        </w:rPr>
-      </w:pPr>
-      <w:r>
-        <w:rPr>
-          <w:highlight w:val="yellow"/>
-          <w:lang w:val="en-US"/>
-        </w:rPr>
-        <w:t xml:space="preserve">   </w:t>
-      </w:r>
-    </w:p>
-    <w:p>
-      <w:pPr>
-        <w:rPr>
-          <w:highlight w:val="yellow"/>
-          <w:lang w:val="en-US"/>
-        </w:rPr>
-      </w:pPr>
-      <w:r>
-        <w:rPr>
-          <w:highlight w:val="yellow"/>
-          <w:lang w:val="en-US"/>
-        </w:rPr>
-        <w:t xml:space="preserve">   </w:t>
-      </w:r>
-      <w:proofErr w:type="gramStart"/>
-      <w:r>
-        <w:rPr>
-          <w:highlight w:val="yellow"/>
-          <w:lang w:val="en-US"/>
-        </w:rPr>
-        <w:t>priceText:{</w:t>
-      </w:r>
-      <w:proofErr w:type="gramEnd"/>
-    </w:p>
-    <w:p>
-      <w:pPr>
-        <w:rPr>
-          <w:highlight w:val="yellow"/>
-        </w:rPr>
-      </w:pPr>
-      <w:r>
-        <w:rPr>
-          <w:highlight w:val="yellow"/>
-          <w:lang w:val="en-US"/>
-        </w:rPr>
-        <w:t xml:space="preserve">     </w:t>
-      </w:r>
-      <w:r>
-        <w:rPr>
-          <w:highlight w:val="yellow"/>
-        </w:rPr>
-        <w:t>color:"#</w:t>
-      </w:r>
-      <w:proofErr w:type="spellStart"/>
-      <w:r>
-        <w:rPr>
-          <w:highlight w:val="yellow"/>
-        </w:rPr>
-        <w:t>fff</w:t>
-      </w:r>
-      <w:proofErr w:type="spellEnd"/>
-      <w:r>
-        <w:rPr>
-          <w:highlight w:val="yellow"/>
-        </w:rPr>
-        <w:t>",</w:t>
-      </w:r>
-    </w:p>
-    <w:p>
-      <w:pPr>
-        <w:rPr>
-          <w:highlight w:val="yellow"/>
-        </w:rPr>
-      </w:pPr>
-      <w:r>
-        <w:rPr>
-          <w:highlight w:val="yellow"/>
-        </w:rPr>
-        <w:t xml:space="preserve">     fontSize:14</w:t>
-      </w:r>
-    </w:p>
-    <w:p>
-      <w:pPr>
-        <w:rPr>
-          <w:highlight w:val="yellow"/>
-        </w:rPr>
-      </w:pPr>
-      <w:r>
-        <w:rPr>
-          <w:highlight w:val="yellow"/>
-        </w:rPr>
-        <w:t xml:space="preserve">   },</w:t>
-      </w:r>
-    </w:p>
-    <w:p>
-      <w:pPr>
-        <w:rPr>
-          <w:highlight w:val="yellow"/>
-        </w:rPr>
-      </w:pPr>
-    </w:p>
-    <w:p>
-      <w:pPr>
-        <w:rPr>
-          <w:highlight w:val="yellow"/>
-          <w:lang w:val="en-US"/>
-        </w:rPr>
-      </w:pPr>
-      <w:r>
-        <w:rPr>
-          <w:highlight w:val="yellow"/>
-        </w:rPr>
-        <w:t xml:space="preserve">   </w:t>
-      </w:r>
-      <w:proofErr w:type="spellStart"/>
-      <w:proofErr w:type="gramStart"/>
-      <w:r>
-        <w:rPr>
-          <w:highlight w:val="yellow"/>
-          <w:lang w:val="en-US"/>
-        </w:rPr>
-        <w:t>percentText</w:t>
-      </w:r>
-      <w:proofErr w:type="spellEnd"/>
-      <w:r>
-        <w:rPr>
-          <w:highlight w:val="yellow"/>
-          <w:lang w:val="en-US"/>
-        </w:rPr>
-        <w:t>:{</w:t>
-      </w:r>
-      <w:proofErr w:type="gramEnd"/>
-    </w:p>
-    <w:p>
-      <w:pPr>
-        <w:rPr>
-          <w:highlight w:val="yellow"/>
-          <w:lang w:val="en-US"/>
-        </w:rPr>
-      </w:pPr>
-      <w:r>
-        <w:rPr>
-          <w:highlight w:val="yellow"/>
-          <w:lang w:val="en-US"/>
-        </w:rPr>
-        <w:t xml:space="preserve">     color:"#</w:t>
-      </w:r>
-      <w:proofErr w:type="spellStart"/>
-      <w:r>
-        <w:rPr>
-          <w:highlight w:val="yellow"/>
-          <w:lang w:val="en-US"/>
-        </w:rPr>
-        <w:t>fff</w:t>
-      </w:r>
-      <w:proofErr w:type="spellEnd"/>
-      <w:r>
-        <w:rPr>
-          <w:highlight w:val="yellow"/>
-          <w:lang w:val="en-US"/>
-        </w:rPr>
-        <w:t>",</w:t>
-      </w:r>
-    </w:p>
-    <w:p>
-      <w:pPr>
-        <w:rPr>
-          <w:highlight w:val="yellow"/>
-          <w:lang w:val="en-US"/>
-        </w:rPr>
-      </w:pPr>
-      <w:r>
-        <w:rPr>
-          <w:highlight w:val="yellow"/>
-          <w:lang w:val="en-US"/>
-        </w:rPr>
-        <w:t xml:space="preserve">     fontSize:12,  </w:t>
-      </w:r>
-    </w:p>
-    <w:p>
-      <w:pPr>
-        <w:rPr>
-          <w:highlight w:val="yellow"/>
-          <w:lang w:val="en-US"/>
-        </w:rPr>
-      </w:pPr>
-      <w:r>
-        <w:rPr>
-          <w:highlight w:val="yellow"/>
-          <w:lang w:val="en-US"/>
-        </w:rPr>
-        <w:t xml:space="preserve">     marginRight:8</w:t>
-      </w:r>
-    </w:p>
-    <w:p>
-      <w:pPr>
-        <w:rPr>
-          <w:highlight w:val="yellow"/>
-          <w:lang w:val="en-US"/>
-        </w:rPr>
-      </w:pPr>
-      <w:r>
-        <w:rPr>
-          <w:highlight w:val="yellow"/>
-          <w:lang w:val="en-US"/>
-        </w:rPr>
-        <w:t xml:space="preserve">   },</w:t>
-      </w:r>
-    </w:p>
-    <w:p>
-      <w:pPr>
-        <w:rPr>
-          <w:highlight w:val="yellow"/>
-          <w:lang w:val="en-US"/>
-        </w:rPr>
-      </w:pPr>
-    </w:p>
-    <w:p>
-      <w:pPr>
-        <w:rPr>
-          <w:highlight w:val="yellow"/>
-          <w:lang w:val="en-US"/>
-        </w:rPr>
-      </w:pPr>
-      <w:r>
-        <w:rPr>
-          <w:highlight w:val="yellow"/>
-          <w:lang w:val="en-US"/>
-        </w:rPr>
-        <w:t xml:space="preserve">   </w:t>
-      </w:r>
-      <w:proofErr w:type="spellStart"/>
-      <w:proofErr w:type="gramStart"/>
-      <w:r>
-        <w:rPr>
-          <w:highlight w:val="yellow"/>
-          <w:lang w:val="en-US"/>
-        </w:rPr>
-        <w:t>imgIcon</w:t>
-      </w:r>
-      <w:proofErr w:type="spellEnd"/>
-      <w:r>
-        <w:rPr>
-          <w:highlight w:val="yellow"/>
-          <w:lang w:val="en-US"/>
-        </w:rPr>
-        <w:t>:{</w:t>
-      </w:r>
-      <w:proofErr w:type="gramEnd"/>
-    </w:p>
-    <w:p>
-      <w:pPr>
-        <w:rPr>
-          <w:highlight w:val="yellow"/>
-          <w:lang w:val="en-US"/>
-        </w:rPr>
-      </w:pPr>
-      <w:r>
-        <w:rPr>
-          <w:highlight w:val="yellow"/>
-          <w:lang w:val="en-US"/>
-        </w:rPr>
-        <w:t xml:space="preserve">       width:22,</w:t>
-      </w:r>
-    </w:p>
-    <w:p>
-      <w:pPr>
-        <w:rPr>
-          <w:highlight w:val="yellow"/>
-          <w:lang w:val="en-US"/>
-        </w:rPr>
-      </w:pPr>
-      <w:r>
-        <w:rPr>
-          <w:highlight w:val="yellow"/>
-          <w:lang w:val="en-US"/>
-        </w:rPr>
-        <w:t xml:space="preserve">       height:22</w:t>
-      </w:r>
-    </w:p>
-    <w:p>
-      <w:pPr>
-        <w:rPr>
-          <w:highlight w:val="yellow"/>
-          <w:lang w:val="en-US"/>
-        </w:rPr>
-      </w:pPr>
-      <w:r>
-        <w:rPr>
-          <w:highlight w:val="yellow"/>
-          <w:lang w:val="en-US"/>
-        </w:rPr>
-        <w:t xml:space="preserve">   }</w:t>
-      </w:r>
-    </w:p>
-    <w:p>
-      <w:pPr>
-        <w:rPr>
-          <w:highlight w:val="yellow"/>
-          <w:lang w:val="en-US"/>
-        </w:rPr>
-      </w:pPr>
-    </w:p>
-    <w:p>
-      <w:pPr>
-        <w:rPr>
-          <w:lang w:val="en-US"/>
-        </w:rPr>
-      </w:pPr>
-      <w:r>
-        <w:rPr>
-          <w:highlight w:val="yellow"/>
-          <w:lang w:val="en-US"/>
-        </w:rPr>
-        <w:t>});</w:t>
-      </w:r>
-    </w:p>
-    <w:p>
-      <w:pPr>
-        <w:rPr>
-          <w:lang w:val="en-US"/>
-        </w:rPr>
-      </w:pPr>
-    </w:p>
-    <w:p>
-      <w:pPr>
-        <w:rPr>
-          <w:lang w:val="en-US"/>
-        </w:rPr>
-      </w:pPr>
-    </w:p>
-    <w:p>
-      <w:pPr>
-        <w:rPr>
-          <w:lang w:val="en-US"/>
-        </w:rPr>
-      </w:pPr>
-      <w:r>
-        <w:rPr>
-          <w:lang w:val="en-US"/>
-        </w:rPr>
-        <w:t xml:space="preserve">export default </w:t>
-      </w:r>
-      <w:proofErr w:type="spellStart"/>
-      <w:r>
-        <w:rPr>
-          <w:lang w:val="en-US"/>
-        </w:rPr>
-        <w:t>CoinsItem</w:t>
-      </w:r>
-      <w:proofErr w:type="spellEnd"/>
-      <w:r>
-        <w:rPr>
-          <w:lang w:val="en-US"/>
-        </w:rPr>
-        <w:t>;</w:t>
-      </w:r>
-    </w:p>
-    <w:p>
-      <w:pPr>
-        <w:rPr>
-          <w:b/>
-          <w:bCs/>
-          <w:sz w:val="20"/>
-          <w:szCs w:val="20"/>
-          <w:lang w:val="en-US"/>
-        </w:rPr>
-      </w:pPr>
-    </w:p>
+        <w:drawing>
+          <wp:inline distT="0" distB="0" distL="0" distR="0" wp14:anchorId="36927014" wp14:editId="60BDFFD6">
+            <wp:extent cx="5400040" cy="3209290"/>
+            <wp:effectExtent l="0" t="0" r="0" b="0"/>
+            <wp:docPr id="37" name="Imagen 37"/>
+            <wp:cNvGraphicFramePr>
+              <a:graphicFrameLocks xmlns:a="http://schemas.openxmlformats.org/drawingml/2006/main" noChangeAspect="1"/>
+            </wp:cNvGraphicFramePr>
+            <a:graphic xmlns:a="http://schemas.openxmlformats.org/drawingml/2006/main">
+              <a:graphicData uri="http://schemas.openxmlformats.org/drawingml/2006/picture">
+                <pic:pic xmlns:pic="http://schemas.openxmlformats.org/drawingml/2006/picture">
+                  <pic:nvPicPr>
+                    <pic:cNvPr id="0" name="Picture 5"/>
+                    <pic:cNvPicPr>
+                      <a:picLocks noChangeAspect="1" noChangeArrowheads="1"/>
+                    </pic:cNvPicPr>
+                  </pic:nvPicPr>
+                  <pic:blipFill>
+                    <a:blip r:embed="rId41">
+                      <a:extLst>
+                        <a:ext uri="{28A0092B-C50C-407E-A947-70E740481C1C}">
+                          <a14:useLocalDpi xmlns:a14="http://schemas.microsoft.com/office/drawing/2010/main" val="0"/>
+                        </a:ext>
+                      </a:extLst>
+                    </a:blip>
+                    <a:srcRect/>
+                    <a:stretch>
+                      <a:fillRect/>
+                    </a:stretch>
+                  </pic:blipFill>
+                  <pic:spPr bwMode="auto">
+                    <a:xfrm>
+                      <a:off x="0" y="0"/>
+                      <a:ext cx="5400040" cy="3209290"/>
+                    </a:xfrm>
+                    <a:prstGeom prst="rect">
+                      <a:avLst/>
+                    </a:prstGeom>
+                    <a:noFill/>
+                    <a:ln>
+                      <a:noFill/>
+                    </a:ln>
+                  </pic:spPr>
+                </pic:pic>
+              </a:graphicData>
+            </a:graphic>
+          </wp:inline>
+        </w:drawing>
+      </w:r>
+    </w:p>
+    <w:p/>
     <w:p>
       <w:pPr>
         <w:rPr>
@@ -7024,6 +5705,1290 @@
           <w:bCs/>
           <w:sz w:val="40"/>
           <w:szCs w:val="40"/>
+        </w:rPr>
+      </w:pPr>
+      <w:r>
+        <w:rPr>
+          <w:b/>
+          <w:bCs/>
+          <w:sz w:val="40"/>
+          <w:szCs w:val="40"/>
+        </w:rPr>
+        <w:t>Diseñando</w:t>
+      </w:r>
+      <w:r>
+        <w:rPr>
+          <w:b/>
+          <w:bCs/>
+          <w:sz w:val="40"/>
+          <w:szCs w:val="40"/>
+        </w:rPr>
+        <w:t xml:space="preserve"> la Lista</w:t>
+      </w:r>
+    </w:p>
+    <w:p>
+      <w:r>
+        <w:t>Dando estilo e imagen a la lista</w:t>
+      </w:r>
+    </w:p>
+    <w:p/>
+    <w:p>
+      <w:pPr>
+        <w:rPr>
+          <w:lang w:val="en-US"/>
+        </w:rPr>
+      </w:pPr>
+      <w:r>
+        <w:rPr>
+          <w:lang w:val="en-US"/>
+        </w:rPr>
+        <w:t>import React from 'react';</w:t>
+      </w:r>
+    </w:p>
+    <w:p>
+      <w:pPr>
+        <w:rPr>
+          <w:lang w:val="en-US"/>
+        </w:rPr>
+      </w:pPr>
+      <w:r>
+        <w:rPr>
+          <w:lang w:val="en-US"/>
+        </w:rPr>
+        <w:t>import {</w:t>
+      </w:r>
+      <w:proofErr w:type="spellStart"/>
+      <w:r>
+        <w:rPr>
+          <w:lang w:val="en-US"/>
+        </w:rPr>
+        <w:t>View,Text,Image,</w:t>
+      </w:r>
+      <w:r>
+        <w:rPr>
+          <w:highlight w:val="yellow"/>
+          <w:lang w:val="en-US"/>
+        </w:rPr>
+        <w:t>StyleSheet</w:t>
+      </w:r>
+      <w:proofErr w:type="spellEnd"/>
+      <w:r>
+        <w:rPr>
+          <w:lang w:val="en-US"/>
+        </w:rPr>
+        <w:t>} from 'react-native';</w:t>
+      </w:r>
+    </w:p>
+    <w:p>
+      <w:pPr>
+        <w:rPr>
+          <w:lang w:val="en-US"/>
+        </w:rPr>
+      </w:pPr>
+      <w:r>
+        <w:rPr>
+          <w:highlight w:val="yellow"/>
+          <w:lang w:val="en-US"/>
+        </w:rPr>
+        <w:t>import Colors from '../../res/colors';</w:t>
+      </w:r>
+    </w:p>
+    <w:p>
+      <w:pPr>
+        <w:rPr>
+          <w:lang w:val="en-US"/>
+        </w:rPr>
+      </w:pPr>
+    </w:p>
+    <w:p>
+      <w:pPr>
+        <w:rPr>
+          <w:lang w:val="en-US"/>
+        </w:rPr>
+      </w:pPr>
+      <w:r>
+        <w:rPr>
+          <w:lang w:val="en-US"/>
+        </w:rPr>
+        <w:t xml:space="preserve">const </w:t>
+      </w:r>
+      <w:proofErr w:type="spellStart"/>
+      <w:r>
+        <w:rPr>
+          <w:lang w:val="en-US"/>
+        </w:rPr>
+        <w:t>CoinsItem</w:t>
+      </w:r>
+      <w:proofErr w:type="spellEnd"/>
+      <w:r>
+        <w:rPr>
+          <w:lang w:val="en-US"/>
+        </w:rPr>
+        <w:t xml:space="preserve"> = ({ item }) =&gt; {</w:t>
+      </w:r>
+    </w:p>
+    <w:p>
+      <w:pPr>
+        <w:rPr>
+          <w:lang w:val="en-US"/>
+        </w:rPr>
+      </w:pPr>
+    </w:p>
+    <w:p>
+      <w:pPr>
+        <w:rPr>
+          <w:lang w:val="en-US"/>
+        </w:rPr>
+      </w:pPr>
+      <w:r>
+        <w:rPr>
+          <w:lang w:val="en-US"/>
+        </w:rPr>
+        <w:t xml:space="preserve">   </w:t>
+      </w:r>
+      <w:proofErr w:type="spellStart"/>
+      <w:r>
+        <w:rPr>
+          <w:lang w:val="en-US"/>
+        </w:rPr>
+        <w:t>getImgArrow</w:t>
+      </w:r>
+      <w:proofErr w:type="spellEnd"/>
+      <w:r>
+        <w:rPr>
+          <w:lang w:val="en-US"/>
+        </w:rPr>
+        <w:t xml:space="preserve"> = () =&gt;{</w:t>
+      </w:r>
+    </w:p>
+    <w:p>
+      <w:pPr>
+        <w:rPr>
+          <w:lang w:val="en-US"/>
+        </w:rPr>
+      </w:pPr>
+      <w:r>
+        <w:rPr>
+          <w:lang w:val="en-US"/>
+        </w:rPr>
+        <w:t xml:space="preserve">       if(item.percent_change_1h &gt; 0){</w:t>
+      </w:r>
+    </w:p>
+    <w:p>
+      <w:pPr>
+        <w:rPr>
+          <w:lang w:val="en-US"/>
+        </w:rPr>
+      </w:pPr>
+    </w:p>
+    <w:p>
+      <w:pPr>
+        <w:rPr>
+          <w:lang w:val="en-US"/>
+        </w:rPr>
+      </w:pPr>
+      <w:r>
+        <w:rPr>
+          <w:lang w:val="en-US"/>
+        </w:rPr>
+        <w:t xml:space="preserve">        </w:t>
+      </w:r>
+      <w:r>
+        <w:rPr>
+          <w:highlight w:val="yellow"/>
+          <w:lang w:val="en-US"/>
+        </w:rPr>
+        <w:t>return require("../../assets/arrow_down.png");</w:t>
+      </w:r>
+      <w:r>
+        <w:rPr>
+          <w:lang w:val="en-US"/>
+        </w:rPr>
+        <w:t xml:space="preserve"> </w:t>
+      </w:r>
+    </w:p>
+    <w:p>
+      <w:pPr>
+        <w:rPr>
+          <w:lang w:val="en-US"/>
+        </w:rPr>
+      </w:pPr>
+    </w:p>
+    <w:p>
+      <w:pPr>
+        <w:rPr>
+          <w:lang w:val="en-US"/>
+        </w:rPr>
+      </w:pPr>
+      <w:r>
+        <w:rPr>
+          <w:lang w:val="en-US"/>
+        </w:rPr>
+        <w:t xml:space="preserve">       }else{</w:t>
+      </w:r>
+    </w:p>
+    <w:p>
+      <w:pPr>
+        <w:rPr>
+          <w:lang w:val="en-US"/>
+        </w:rPr>
+      </w:pPr>
+    </w:p>
+    <w:p>
+      <w:pPr>
+        <w:rPr>
+          <w:lang w:val="en-US"/>
+        </w:rPr>
+      </w:pPr>
+      <w:r>
+        <w:rPr>
+          <w:lang w:val="en-US"/>
+        </w:rPr>
+        <w:t xml:space="preserve">        </w:t>
+      </w:r>
+      <w:r>
+        <w:rPr>
+          <w:highlight w:val="yellow"/>
+          <w:lang w:val="en-US"/>
+        </w:rPr>
+        <w:t>return require("../../assets/arrow_up.png");</w:t>
+      </w:r>
+    </w:p>
+    <w:p>
+      <w:pPr>
+        <w:rPr>
+          <w:lang w:val="en-US"/>
+        </w:rPr>
+      </w:pPr>
+    </w:p>
+    <w:p>
+      <w:pPr>
+        <w:rPr>
+          <w:lang w:val="en-US"/>
+        </w:rPr>
+      </w:pPr>
+      <w:r>
+        <w:rPr>
+          <w:lang w:val="en-US"/>
+        </w:rPr>
+        <w:lastRenderedPageBreak/>
+        <w:t xml:space="preserve">       }</w:t>
+      </w:r>
+    </w:p>
+    <w:p>
+      <w:pPr>
+        <w:rPr>
+          <w:lang w:val="en-US"/>
+        </w:rPr>
+      </w:pPr>
+      <w:r>
+        <w:rPr>
+          <w:lang w:val="en-US"/>
+        </w:rPr>
+        <w:t xml:space="preserve">   }</w:t>
+      </w:r>
+    </w:p>
+    <w:p>
+      <w:pPr>
+        <w:rPr>
+          <w:lang w:val="en-US"/>
+        </w:rPr>
+      </w:pPr>
+    </w:p>
+    <w:p>
+      <w:pPr>
+        <w:rPr>
+          <w:lang w:val="en-US"/>
+        </w:rPr>
+      </w:pPr>
+    </w:p>
+    <w:p>
+      <w:pPr>
+        <w:rPr>
+          <w:lang w:val="en-US"/>
+        </w:rPr>
+      </w:pPr>
+      <w:r>
+        <w:rPr>
+          <w:lang w:val="en-US"/>
+        </w:rPr>
+        <w:t xml:space="preserve">    return (</w:t>
+      </w:r>
+    </w:p>
+    <w:p>
+      <w:pPr>
+        <w:rPr>
+          <w:lang w:val="en-US"/>
+        </w:rPr>
+      </w:pPr>
+      <w:r>
+        <w:rPr>
+          <w:lang w:val="en-US"/>
+        </w:rPr>
+        <w:t xml:space="preserve">        &lt;View </w:t>
+      </w:r>
+      <w:r>
+        <w:rPr>
+          <w:highlight w:val="yellow"/>
+          <w:lang w:val="en-US"/>
+        </w:rPr>
+        <w:t>style={styles.container}</w:t>
+      </w:r>
+      <w:r>
+        <w:rPr>
+          <w:lang w:val="en-US"/>
+        </w:rPr>
+        <w:t xml:space="preserve"> &gt;</w:t>
+      </w:r>
+    </w:p>
+    <w:p>
+      <w:pPr>
+        <w:rPr>
+          <w:lang w:val="en-US"/>
+        </w:rPr>
+      </w:pPr>
+      <w:r>
+        <w:rPr>
+          <w:lang w:val="en-US"/>
+        </w:rPr>
+        <w:t xml:space="preserve">            &lt;View style={styles.row}&gt;</w:t>
+      </w:r>
+    </w:p>
+    <w:p>
+      <w:pPr>
+        <w:rPr>
+          <w:lang w:val="en-US"/>
+        </w:rPr>
+      </w:pPr>
+      <w:r>
+        <w:rPr>
+          <w:lang w:val="en-US"/>
+        </w:rPr>
+        <w:t xml:space="preserve">             &lt;Text style={styles.symbolText}&gt;{item.name}&lt;/Text&gt;  </w:t>
+      </w:r>
+    </w:p>
+    <w:p>
+      <w:pPr>
+        <w:rPr>
+          <w:lang w:val="en-US"/>
+        </w:rPr>
+      </w:pPr>
+      <w:r>
+        <w:rPr>
+          <w:lang w:val="en-US"/>
+        </w:rPr>
+        <w:t xml:space="preserve">             &lt;Text style={styles.nameText}&gt;{item.symbol}&lt;/Text&gt;    </w:t>
+      </w:r>
+    </w:p>
+    <w:p>
+      <w:pPr>
+        <w:rPr>
+          <w:lang w:val="en-US"/>
+        </w:rPr>
+      </w:pPr>
+      <w:r>
+        <w:rPr>
+          <w:lang w:val="en-US"/>
+        </w:rPr>
+        <w:t xml:space="preserve">             &lt;Text style={styles.priceText} &gt;{`$${item.price_usd}`}&lt;/Text&gt;  </w:t>
+      </w:r>
+    </w:p>
+    <w:p>
+      <w:pPr>
+        <w:rPr>
+          <w:lang w:val="en-US"/>
+        </w:rPr>
+      </w:pPr>
+      <w:r>
+        <w:rPr>
+          <w:lang w:val="en-US"/>
+        </w:rPr>
+        <w:t xml:space="preserve">            &lt;/View&gt;</w:t>
+      </w:r>
+    </w:p>
+    <w:p>
+      <w:pPr>
+        <w:rPr>
+          <w:lang w:val="en-US"/>
+        </w:rPr>
+      </w:pPr>
+    </w:p>
+    <w:p>
+      <w:pPr>
+        <w:rPr>
+          <w:lang w:val="en-US"/>
+        </w:rPr>
+      </w:pPr>
+      <w:r>
+        <w:rPr>
+          <w:lang w:val="en-US"/>
+        </w:rPr>
+        <w:t xml:space="preserve">            &lt;View style={styles.row} &gt;</w:t>
+      </w:r>
+    </w:p>
+    <w:p>
+      <w:pPr>
+        <w:rPr>
+          <w:lang w:val="en-US"/>
+        </w:rPr>
+      </w:pPr>
+      <w:r>
+        <w:rPr>
+          <w:lang w:val="en-US"/>
+        </w:rPr>
+        <w:t xml:space="preserve">             &lt;Text style={styles.percentText}&gt;{item.percent_change_1h}&lt;/Text&gt;</w:t>
+      </w:r>
+    </w:p>
+    <w:p>
+      <w:pPr>
+        <w:rPr>
+          <w:lang w:val="en-US"/>
+        </w:rPr>
+      </w:pPr>
+      <w:r>
+        <w:rPr>
+          <w:lang w:val="en-US"/>
+        </w:rPr>
+        <w:t xml:space="preserve">             &lt;Image</w:t>
+      </w:r>
+    </w:p>
+    <w:p>
+      <w:pPr>
+        <w:rPr>
+          <w:lang w:val="en-US"/>
+        </w:rPr>
+      </w:pPr>
+      <w:r>
+        <w:rPr>
+          <w:lang w:val="en-US"/>
+        </w:rPr>
+        <w:t xml:space="preserve">                style={styles.imgIcon}</w:t>
+      </w:r>
+    </w:p>
+    <w:p>
+      <w:pPr>
+        <w:rPr>
+          <w:lang w:val="en-US"/>
+        </w:rPr>
+      </w:pPr>
+      <w:r>
+        <w:rPr>
+          <w:lang w:val="en-US"/>
+        </w:rPr>
+        <w:t xml:space="preserve">                </w:t>
+      </w:r>
+      <w:r>
+        <w:rPr>
+          <w:highlight w:val="yellow"/>
+          <w:lang w:val="en-US"/>
+        </w:rPr>
+        <w:t>source={this.getImgArrow()}</w:t>
+      </w:r>
+    </w:p>
+    <w:p>
+      <w:pPr>
+        <w:rPr>
+          <w:lang w:val="en-US"/>
+        </w:rPr>
+      </w:pPr>
+      <w:r>
+        <w:rPr>
+          <w:lang w:val="en-US"/>
+        </w:rPr>
+        <w:t xml:space="preserve">             /&gt;</w:t>
+      </w:r>
+    </w:p>
+    <w:p>
+      <w:pPr>
+        <w:rPr>
+          <w:lang w:val="en-US"/>
+        </w:rPr>
+      </w:pPr>
+      <w:r>
+        <w:rPr>
+          <w:lang w:val="en-US"/>
+        </w:rPr>
+        <w:t xml:space="preserve">            &lt;/View&gt;</w:t>
+      </w:r>
+    </w:p>
+    <w:p>
+      <w:pPr>
+        <w:rPr>
+          <w:lang w:val="en-US"/>
+        </w:rPr>
+      </w:pPr>
+    </w:p>
+    <w:p>
+      <w:pPr>
+        <w:rPr>
+          <w:lang w:val="en-US"/>
+        </w:rPr>
+      </w:pPr>
+      <w:r>
+        <w:rPr>
+          <w:lang w:val="en-US"/>
+        </w:rPr>
+        <w:t xml:space="preserve">        &lt;/View&gt;</w:t>
+      </w:r>
+    </w:p>
+    <w:p>
+      <w:pPr>
+        <w:rPr>
+          <w:lang w:val="en-US"/>
+        </w:rPr>
+      </w:pPr>
+      <w:r>
+        <w:rPr>
+          <w:lang w:val="en-US"/>
+        </w:rPr>
+        <w:t xml:space="preserve">    );</w:t>
+      </w:r>
+    </w:p>
+    <w:p>
+      <w:pPr>
+        <w:rPr>
+          <w:lang w:val="en-US"/>
+        </w:rPr>
+      </w:pPr>
+      <w:r>
+        <w:rPr>
+          <w:lang w:val="en-US"/>
+        </w:rPr>
+        <w:t>}</w:t>
+      </w:r>
+    </w:p>
+    <w:p>
+      <w:pPr>
+        <w:rPr>
+          <w:lang w:val="en-US"/>
+        </w:rPr>
+      </w:pPr>
+    </w:p>
+    <w:p>
+      <w:pPr>
+        <w:rPr>
+          <w:highlight w:val="yellow"/>
+          <w:lang w:val="en-US"/>
+        </w:rPr>
+      </w:pPr>
+      <w:r>
+        <w:rPr>
+          <w:highlight w:val="yellow"/>
+          <w:lang w:val="en-US"/>
+        </w:rPr>
+        <w:t>const styles = StyleSheet.create({</w:t>
+      </w:r>
+    </w:p>
+    <w:p>
+      <w:pPr>
+        <w:rPr>
+          <w:highlight w:val="yellow"/>
+          <w:lang w:val="en-US"/>
+        </w:rPr>
+      </w:pPr>
+      <w:r>
+        <w:rPr>
+          <w:highlight w:val="yellow"/>
+          <w:lang w:val="en-US"/>
+        </w:rPr>
+        <w:t xml:space="preserve">   container:{</w:t>
+      </w:r>
+    </w:p>
+    <w:p>
+      <w:pPr>
+        <w:rPr>
+          <w:highlight w:val="yellow"/>
+          <w:lang w:val="en-US"/>
+        </w:rPr>
+      </w:pPr>
+      <w:r>
+        <w:rPr>
+          <w:highlight w:val="yellow"/>
+          <w:lang w:val="en-US"/>
+        </w:rPr>
+        <w:t xml:space="preserve">       flexDirection:"row",</w:t>
+      </w:r>
+    </w:p>
+    <w:p>
+      <w:pPr>
+        <w:rPr>
+          <w:highlight w:val="yellow"/>
+          <w:lang w:val="en-US"/>
+        </w:rPr>
+      </w:pPr>
+      <w:r>
+        <w:rPr>
+          <w:highlight w:val="yellow"/>
+          <w:lang w:val="en-US"/>
+        </w:rPr>
+        <w:t xml:space="preserve">       justifyContent:"space-between",</w:t>
+      </w:r>
+    </w:p>
+    <w:p>
+      <w:pPr>
+        <w:rPr>
+          <w:highlight w:val="yellow"/>
+          <w:lang w:val="en-US"/>
+        </w:rPr>
+      </w:pPr>
+      <w:r>
+        <w:rPr>
+          <w:highlight w:val="yellow"/>
+          <w:lang w:val="en-US"/>
+        </w:rPr>
+        <w:t xml:space="preserve">       padding: 16,</w:t>
+      </w:r>
+    </w:p>
+    <w:p>
+      <w:pPr>
+        <w:rPr>
+          <w:highlight w:val="yellow"/>
+          <w:lang w:val="en-US"/>
+        </w:rPr>
+      </w:pPr>
+      <w:r>
+        <w:rPr>
+          <w:highlight w:val="yellow"/>
+          <w:lang w:val="en-US"/>
+        </w:rPr>
+        <w:t xml:space="preserve">       borderBottomColor:Colors.zircon,</w:t>
+      </w:r>
+    </w:p>
+    <w:p>
+      <w:pPr>
+        <w:rPr>
+          <w:highlight w:val="yellow"/>
+          <w:lang w:val="en-US"/>
+        </w:rPr>
+      </w:pPr>
+      <w:r>
+        <w:rPr>
+          <w:highlight w:val="yellow"/>
+          <w:lang w:val="en-US"/>
+        </w:rPr>
+        <w:t xml:space="preserve">       borderBottomWidth:1,</w:t>
+      </w:r>
+    </w:p>
+    <w:p>
+      <w:pPr>
+        <w:rPr>
+          <w:highlight w:val="yellow"/>
+          <w:lang w:val="en-US"/>
+        </w:rPr>
+      </w:pPr>
+      <w:r>
+        <w:rPr>
+          <w:highlight w:val="yellow"/>
+          <w:lang w:val="en-US"/>
+        </w:rPr>
+        <w:lastRenderedPageBreak/>
+        <w:t xml:space="preserve">   </w:t>
+      </w:r>
+    </w:p>
+    <w:p>
+      <w:pPr>
+        <w:rPr>
+          <w:highlight w:val="yellow"/>
+          <w:lang w:val="en-US"/>
+        </w:rPr>
+      </w:pPr>
+      <w:r>
+        <w:rPr>
+          <w:highlight w:val="yellow"/>
+          <w:lang w:val="en-US"/>
+        </w:rPr>
+        <w:t xml:space="preserve">   },</w:t>
+      </w:r>
+    </w:p>
+    <w:p>
+      <w:pPr>
+        <w:rPr>
+          <w:highlight w:val="yellow"/>
+          <w:lang w:val="en-US"/>
+        </w:rPr>
+      </w:pPr>
+      <w:r>
+        <w:rPr>
+          <w:highlight w:val="yellow"/>
+          <w:lang w:val="en-US"/>
+        </w:rPr>
+        <w:t xml:space="preserve">   row:{</w:t>
+      </w:r>
+    </w:p>
+    <w:p>
+      <w:pPr>
+        <w:rPr>
+          <w:highlight w:val="yellow"/>
+          <w:lang w:val="en-US"/>
+        </w:rPr>
+      </w:pPr>
+      <w:r>
+        <w:rPr>
+          <w:highlight w:val="yellow"/>
+          <w:lang w:val="en-US"/>
+        </w:rPr>
+        <w:t xml:space="preserve">       flexDirection:"row"</w:t>
+      </w:r>
+    </w:p>
+    <w:p>
+      <w:pPr>
+        <w:rPr>
+          <w:highlight w:val="yellow"/>
+          <w:lang w:val="en-US"/>
+        </w:rPr>
+      </w:pPr>
+      <w:r>
+        <w:rPr>
+          <w:highlight w:val="yellow"/>
+          <w:lang w:val="en-US"/>
+        </w:rPr>
+        <w:t xml:space="preserve">   },</w:t>
+      </w:r>
+    </w:p>
+    <w:p>
+      <w:pPr>
+        <w:rPr>
+          <w:highlight w:val="yellow"/>
+          <w:lang w:val="en-US"/>
+        </w:rPr>
+      </w:pPr>
+      <w:r>
+        <w:rPr>
+          <w:highlight w:val="yellow"/>
+          <w:lang w:val="en-US"/>
+        </w:rPr>
+        <w:t xml:space="preserve">   symbolText:{</w:t>
+      </w:r>
+    </w:p>
+    <w:p>
+      <w:pPr>
+        <w:rPr>
+          <w:highlight w:val="yellow"/>
+          <w:lang w:val="en-US"/>
+        </w:rPr>
+      </w:pPr>
+      <w:r>
+        <w:rPr>
+          <w:highlight w:val="yellow"/>
+          <w:lang w:val="en-US"/>
+        </w:rPr>
+        <w:t xml:space="preserve">     color:"#fff",</w:t>
+      </w:r>
+    </w:p>
+    <w:p>
+      <w:pPr>
+        <w:rPr>
+          <w:highlight w:val="yellow"/>
+          <w:lang w:val="en-US"/>
+        </w:rPr>
+      </w:pPr>
+      <w:r>
+        <w:rPr>
+          <w:highlight w:val="yellow"/>
+          <w:lang w:val="en-US"/>
+        </w:rPr>
+        <w:t xml:space="preserve">     fontWeight:"bold", </w:t>
+      </w:r>
+    </w:p>
+    <w:p>
+      <w:pPr>
+        <w:rPr>
+          <w:highlight w:val="yellow"/>
+          <w:lang w:val="en-US"/>
+        </w:rPr>
+      </w:pPr>
+      <w:r>
+        <w:rPr>
+          <w:highlight w:val="yellow"/>
+          <w:lang w:val="en-US"/>
+        </w:rPr>
+        <w:t xml:space="preserve">     fontSize:16,</w:t>
+      </w:r>
+    </w:p>
+    <w:p>
+      <w:pPr>
+        <w:rPr>
+          <w:highlight w:val="yellow"/>
+          <w:lang w:val="en-US"/>
+        </w:rPr>
+      </w:pPr>
+      <w:r>
+        <w:rPr>
+          <w:highlight w:val="yellow"/>
+          <w:lang w:val="en-US"/>
+        </w:rPr>
+        <w:t xml:space="preserve">     marginRight:12</w:t>
+      </w:r>
+    </w:p>
+    <w:p>
+      <w:pPr>
+        <w:rPr>
+          <w:highlight w:val="yellow"/>
+          <w:lang w:val="en-US"/>
+        </w:rPr>
+      </w:pPr>
+      <w:r>
+        <w:rPr>
+          <w:highlight w:val="yellow"/>
+          <w:lang w:val="en-US"/>
+        </w:rPr>
+        <w:t xml:space="preserve">   },</w:t>
+      </w:r>
+    </w:p>
+    <w:p>
+      <w:pPr>
+        <w:rPr>
+          <w:highlight w:val="yellow"/>
+          <w:lang w:val="en-US"/>
+        </w:rPr>
+      </w:pPr>
+      <w:r>
+        <w:rPr>
+          <w:highlight w:val="yellow"/>
+          <w:lang w:val="en-US"/>
+        </w:rPr>
+        <w:t xml:space="preserve">   nameText:{</w:t>
+      </w:r>
+    </w:p>
+    <w:p>
+      <w:pPr>
+        <w:rPr>
+          <w:highlight w:val="yellow"/>
+          <w:lang w:val="en-US"/>
+        </w:rPr>
+      </w:pPr>
+      <w:r>
+        <w:rPr>
+          <w:highlight w:val="yellow"/>
+          <w:lang w:val="en-US"/>
+        </w:rPr>
+        <w:t xml:space="preserve">       color:"#fff",</w:t>
+      </w:r>
+    </w:p>
+    <w:p>
+      <w:pPr>
+        <w:rPr>
+          <w:highlight w:val="yellow"/>
+          <w:lang w:val="en-US"/>
+        </w:rPr>
+      </w:pPr>
+      <w:r>
+        <w:rPr>
+          <w:highlight w:val="yellow"/>
+          <w:lang w:val="en-US"/>
+        </w:rPr>
+        <w:t xml:space="preserve">       fontSize:14,</w:t>
+      </w:r>
+    </w:p>
+    <w:p>
+      <w:pPr>
+        <w:rPr>
+          <w:highlight w:val="yellow"/>
+          <w:lang w:val="en-US"/>
+        </w:rPr>
+      </w:pPr>
+      <w:r>
+        <w:rPr>
+          <w:highlight w:val="yellow"/>
+          <w:lang w:val="en-US"/>
+        </w:rPr>
+        <w:t xml:space="preserve">       marginRight:12</w:t>
+      </w:r>
+    </w:p>
+    <w:p>
+      <w:pPr>
+        <w:rPr>
+          <w:highlight w:val="yellow"/>
+          <w:lang w:val="en-US"/>
+        </w:rPr>
+      </w:pPr>
+      <w:r>
+        <w:rPr>
+          <w:highlight w:val="yellow"/>
+          <w:lang w:val="en-US"/>
+        </w:rPr>
+        <w:t xml:space="preserve">   },</w:t>
+      </w:r>
+    </w:p>
+    <w:p>
+      <w:pPr>
+        <w:rPr>
+          <w:highlight w:val="yellow"/>
+          <w:lang w:val="en-US"/>
+        </w:rPr>
+      </w:pPr>
+      <w:r>
+        <w:rPr>
+          <w:highlight w:val="yellow"/>
+          <w:lang w:val="en-US"/>
+        </w:rPr>
+        <w:t xml:space="preserve">   </w:t>
+      </w:r>
+    </w:p>
+    <w:p>
+      <w:pPr>
+        <w:rPr>
+          <w:highlight w:val="yellow"/>
+          <w:lang w:val="en-US"/>
+        </w:rPr>
+      </w:pPr>
+      <w:r>
+        <w:rPr>
+          <w:highlight w:val="yellow"/>
+          <w:lang w:val="en-US"/>
+        </w:rPr>
+        <w:t xml:space="preserve">   priceText:{</w:t>
+      </w:r>
+    </w:p>
+    <w:p>
+      <w:pPr>
+        <w:rPr>
+          <w:highlight w:val="yellow"/>
+          <w:lang w:val="en-US"/>
+        </w:rPr>
+      </w:pPr>
+      <w:r>
+        <w:rPr>
+          <w:highlight w:val="yellow"/>
+          <w:lang w:val="en-US"/>
+        </w:rPr>
+        <w:t xml:space="preserve">     </w:t>
+      </w:r>
+      <w:r>
+        <w:rPr>
+          <w:highlight w:val="yellow"/>
+          <w:lang w:val="en-US"/>
+        </w:rPr>
+        <w:t>color:"#</w:t>
+      </w:r>
+      <w:proofErr w:type="spellStart"/>
+      <w:r>
+        <w:rPr>
+          <w:highlight w:val="yellow"/>
+          <w:lang w:val="en-US"/>
+        </w:rPr>
+        <w:t>fff</w:t>
+      </w:r>
+      <w:proofErr w:type="spellEnd"/>
+      <w:r>
+        <w:rPr>
+          <w:highlight w:val="yellow"/>
+          <w:lang w:val="en-US"/>
+        </w:rPr>
+        <w:t>",</w:t>
+      </w:r>
+    </w:p>
+    <w:p>
+      <w:pPr>
+        <w:rPr>
+          <w:highlight w:val="yellow"/>
+          <w:lang w:val="en-US"/>
+        </w:rPr>
+      </w:pPr>
+      <w:r>
+        <w:rPr>
+          <w:highlight w:val="yellow"/>
+          <w:lang w:val="en-US"/>
+        </w:rPr>
+        <w:t xml:space="preserve">     fontSize:14</w:t>
+      </w:r>
+    </w:p>
+    <w:p>
+      <w:pPr>
+        <w:rPr>
+          <w:highlight w:val="yellow"/>
+          <w:lang w:val="en-US"/>
+        </w:rPr>
+      </w:pPr>
+      <w:r>
+        <w:rPr>
+          <w:highlight w:val="yellow"/>
+          <w:lang w:val="en-US"/>
+        </w:rPr>
+        <w:t xml:space="preserve">   },</w:t>
+      </w:r>
+    </w:p>
+    <w:p>
+      <w:pPr>
+        <w:rPr>
+          <w:highlight w:val="yellow"/>
+          <w:lang w:val="en-US"/>
+        </w:rPr>
+      </w:pPr>
+    </w:p>
+    <w:p>
+      <w:pPr>
+        <w:rPr>
+          <w:highlight w:val="yellow"/>
+          <w:lang w:val="en-US"/>
+        </w:rPr>
+      </w:pPr>
+      <w:r>
+        <w:rPr>
+          <w:highlight w:val="yellow"/>
+          <w:lang w:val="en-US"/>
+        </w:rPr>
+        <w:t xml:space="preserve">   </w:t>
+      </w:r>
+      <w:proofErr w:type="spellStart"/>
+      <w:r>
+        <w:rPr>
+          <w:highlight w:val="yellow"/>
+          <w:lang w:val="en-US"/>
+        </w:rPr>
+        <w:t>percentText</w:t>
+      </w:r>
+      <w:proofErr w:type="spellEnd"/>
+      <w:r>
+        <w:rPr>
+          <w:highlight w:val="yellow"/>
+          <w:lang w:val="en-US"/>
+        </w:rPr>
+        <w:t>:{</w:t>
+      </w:r>
+    </w:p>
+    <w:p>
+      <w:pPr>
+        <w:rPr>
+          <w:highlight w:val="yellow"/>
+          <w:lang w:val="en-US"/>
+        </w:rPr>
+      </w:pPr>
+      <w:r>
+        <w:rPr>
+          <w:highlight w:val="yellow"/>
+          <w:lang w:val="en-US"/>
+        </w:rPr>
+        <w:t xml:space="preserve">     color:"#</w:t>
+      </w:r>
+      <w:proofErr w:type="spellStart"/>
+      <w:r>
+        <w:rPr>
+          <w:highlight w:val="yellow"/>
+          <w:lang w:val="en-US"/>
+        </w:rPr>
+        <w:t>fff</w:t>
+      </w:r>
+      <w:proofErr w:type="spellEnd"/>
+      <w:r>
+        <w:rPr>
+          <w:highlight w:val="yellow"/>
+          <w:lang w:val="en-US"/>
+        </w:rPr>
+        <w:t>",</w:t>
+      </w:r>
+    </w:p>
+    <w:p>
+      <w:pPr>
+        <w:rPr>
+          <w:highlight w:val="yellow"/>
+          <w:lang w:val="en-US"/>
+        </w:rPr>
+      </w:pPr>
+      <w:r>
+        <w:rPr>
+          <w:highlight w:val="yellow"/>
+          <w:lang w:val="en-US"/>
+        </w:rPr>
+        <w:t xml:space="preserve">     fontSize:12,  </w:t>
+      </w:r>
+    </w:p>
+    <w:p>
+      <w:pPr>
+        <w:rPr>
+          <w:highlight w:val="yellow"/>
+          <w:lang w:val="en-US"/>
+        </w:rPr>
+      </w:pPr>
+      <w:r>
+        <w:rPr>
+          <w:highlight w:val="yellow"/>
+          <w:lang w:val="en-US"/>
+        </w:rPr>
+        <w:t xml:space="preserve">     marginRight:8</w:t>
+      </w:r>
+    </w:p>
+    <w:p>
+      <w:pPr>
+        <w:rPr>
+          <w:highlight w:val="yellow"/>
+          <w:lang w:val="en-US"/>
+        </w:rPr>
+      </w:pPr>
+      <w:r>
+        <w:rPr>
+          <w:highlight w:val="yellow"/>
+          <w:lang w:val="en-US"/>
+        </w:rPr>
+        <w:t xml:space="preserve">   },</w:t>
+      </w:r>
+    </w:p>
+    <w:p>
+      <w:pPr>
+        <w:rPr>
+          <w:highlight w:val="yellow"/>
+          <w:lang w:val="en-US"/>
+        </w:rPr>
+      </w:pPr>
+    </w:p>
+    <w:p>
+      <w:pPr>
+        <w:rPr>
+          <w:highlight w:val="yellow"/>
+          <w:lang w:val="en-US"/>
+        </w:rPr>
+      </w:pPr>
+      <w:r>
+        <w:rPr>
+          <w:highlight w:val="yellow"/>
+          <w:lang w:val="en-US"/>
+        </w:rPr>
+        <w:t xml:space="preserve">   </w:t>
+      </w:r>
+      <w:proofErr w:type="spellStart"/>
+      <w:r>
+        <w:rPr>
+          <w:highlight w:val="yellow"/>
+          <w:lang w:val="en-US"/>
+        </w:rPr>
+        <w:t>imgIcon</w:t>
+      </w:r>
+      <w:proofErr w:type="spellEnd"/>
+      <w:r>
+        <w:rPr>
+          <w:highlight w:val="yellow"/>
+          <w:lang w:val="en-US"/>
+        </w:rPr>
+        <w:t>:{</w:t>
+      </w:r>
+    </w:p>
+    <w:p>
+      <w:pPr>
+        <w:rPr>
+          <w:highlight w:val="yellow"/>
+          <w:lang w:val="en-US"/>
+        </w:rPr>
+      </w:pPr>
+      <w:r>
+        <w:rPr>
+          <w:highlight w:val="yellow"/>
+          <w:lang w:val="en-US"/>
+        </w:rPr>
+        <w:t xml:space="preserve">       width:22,</w:t>
+      </w:r>
+    </w:p>
+    <w:p>
+      <w:pPr>
+        <w:rPr>
+          <w:highlight w:val="yellow"/>
+          <w:lang w:val="en-US"/>
+        </w:rPr>
+      </w:pPr>
+      <w:r>
+        <w:rPr>
+          <w:highlight w:val="yellow"/>
+          <w:lang w:val="en-US"/>
+        </w:rPr>
+        <w:t xml:space="preserve">       height:22</w:t>
+      </w:r>
+    </w:p>
+    <w:p>
+      <w:pPr>
+        <w:rPr>
+          <w:highlight w:val="yellow"/>
+          <w:lang w:val="en-US"/>
+        </w:rPr>
+      </w:pPr>
+      <w:r>
+        <w:rPr>
+          <w:highlight w:val="yellow"/>
+          <w:lang w:val="en-US"/>
+        </w:rPr>
+        <w:lastRenderedPageBreak/>
+        <w:t xml:space="preserve">   }</w:t>
+      </w:r>
+    </w:p>
+    <w:p>
+      <w:pPr>
+        <w:rPr>
+          <w:highlight w:val="yellow"/>
+          <w:lang w:val="en-US"/>
+        </w:rPr>
+      </w:pPr>
+    </w:p>
+    <w:p>
+      <w:pPr>
+        <w:rPr>
+          <w:lang w:val="en-US"/>
+        </w:rPr>
+      </w:pPr>
+      <w:r>
+        <w:rPr>
+          <w:highlight w:val="yellow"/>
+          <w:lang w:val="en-US"/>
+        </w:rPr>
+        <w:t>});</w:t>
+      </w:r>
+    </w:p>
+    <w:p>
+      <w:pPr>
+        <w:rPr>
+          <w:lang w:val="en-US"/>
+        </w:rPr>
+      </w:pPr>
+    </w:p>
+    <w:p>
+      <w:pPr>
+        <w:rPr>
+          <w:lang w:val="en-US"/>
+        </w:rPr>
+      </w:pPr>
+    </w:p>
+    <w:p>
+      <w:pPr>
+        <w:rPr>
+          <w:lang w:val="en-US"/>
+        </w:rPr>
+      </w:pPr>
+      <w:r>
+        <w:rPr>
+          <w:lang w:val="en-US"/>
+        </w:rPr>
+        <w:t xml:space="preserve">export default </w:t>
+      </w:r>
+      <w:proofErr w:type="spellStart"/>
+      <w:r>
+        <w:rPr>
+          <w:lang w:val="en-US"/>
+        </w:rPr>
+        <w:t>CoinsItem</w:t>
+      </w:r>
+      <w:proofErr w:type="spellEnd"/>
+      <w:r>
+        <w:rPr>
+          <w:lang w:val="en-US"/>
+        </w:rPr>
+        <w:t>;</w:t>
+      </w:r>
+    </w:p>
+    <w:p>
+      <w:pPr>
+        <w:rPr>
+          <w:b/>
+          <w:bCs/>
+          <w:sz w:val="20"/>
+          <w:szCs w:val="20"/>
+          <w:lang w:val="en-US"/>
+        </w:rPr>
+      </w:pPr>
+    </w:p>
+    <w:p>
+      <w:pPr>
+        <w:rPr>
+          <w:b/>
+          <w:bCs/>
+          <w:sz w:val="40"/>
+          <w:szCs w:val="40"/>
           <w:lang w:val="en-US"/>
         </w:rPr>
       </w:pPr>
@@ -7056,7 +7021,6 @@
           <w:sz w:val="20"/>
           <w:szCs w:val="20"/>
         </w:rPr>
-        <w:lastRenderedPageBreak/>
         <w:drawing>
           <wp:inline distT="0" distB="0" distL="0" distR="0" wp14:anchorId="547853D1" wp14:editId="787E3B03">
             <wp:extent cx="6705259" cy="3577718"/>
@@ -7075,7 +7039,7 @@
                     </pic:cNvPicPr>
                   </pic:nvPicPr>
                   <pic:blipFill>
-                    <a:blip r:embed="rId39">
+                    <a:blip r:embed="rId42">
                       <a:extLst>
                         <a:ext uri="{28A0092B-C50C-407E-A947-70E740481C1C}">
                           <a14:useLocalDpi xmlns:a14="http://schemas.microsoft.com/office/drawing/2010/main" val="0"/>

</xml_diff>